<commit_message>
Added cook nook page
</commit_message>
<xml_diff>
--- a/misc_files/ben_walls_resume.docx
+++ b/misc_files/ben_walls_resume.docx
@@ -18,8 +18,6 @@
         </w:rPr>
         <w:t>Software Developer</w:t>
       </w:r>
-      <w:bookmarkStart w:id="0" w:name="_GoBack"/>
-      <w:bookmarkEnd w:id="0"/>
     </w:p>
     <w:p>
       <w:pPr>
@@ -40,6 +38,8 @@
         </w:rPr>
         <w:t>Profile</w:t>
       </w:r>
+      <w:bookmarkStart w:id="0" w:name="_GoBack"/>
+      <w:bookmarkEnd w:id="0"/>
     </w:p>
     <w:p>
       <w:pPr>
@@ -123,7 +123,19 @@
         <w:t>- Developed dynamic websites using Git as version control</w:t>
       </w:r>
     </w:p>
-    <w:p/>
+    <w:p>
+      <w:pPr>
+        <w:spacing w:line="240" w:lineRule="auto"/>
+      </w:pPr>
+      <w:r>
+        <w:t>- Created websites using the Microsoft Azure platform</w:t>
+      </w:r>
+    </w:p>
+    <w:p>
+      <w:pPr>
+        <w:spacing w:line="240" w:lineRule="auto"/>
+      </w:pPr>
+    </w:p>
     <w:p>
       <w:pPr>
         <w:spacing w:line="240" w:lineRule="auto"/>
@@ -318,6 +330,14 @@
               <w:cnfStyle w:val="000000100000" w:firstRow="0" w:lastRow="0" w:firstColumn="0" w:lastColumn="0" w:oddVBand="0" w:evenVBand="0" w:oddHBand="1" w:evenHBand="0" w:firstRowFirstColumn="0" w:firstRowLastColumn="0" w:lastRowFirstColumn="0" w:lastRowLastColumn="0"/>
             </w:pPr>
             <w:r>
+              <w:t>- MS Azure</w:t>
+            </w:r>
+          </w:p>
+          <w:p>
+            <w:pPr>
+              <w:cnfStyle w:val="000000100000" w:firstRow="0" w:lastRow="0" w:firstColumn="0" w:lastColumn="0" w:oddVBand="0" w:evenVBand="0" w:oddHBand="1" w:evenHBand="0" w:firstRowFirstColumn="0" w:firstRowLastColumn="0" w:lastRowFirstColumn="0" w:lastRowLastColumn="0"/>
+            </w:pPr>
+            <w:r>
               <w:t>- MySQL</w:t>
             </w:r>
           </w:p>
@@ -351,11 +371,6 @@
               <w:t>Java</w:t>
             </w:r>
           </w:p>
-          <w:p>
-            <w:pPr>
-              <w:cnfStyle w:val="000000100000" w:firstRow="0" w:lastRow="0" w:firstColumn="0" w:lastColumn="0" w:oddVBand="0" w:evenVBand="0" w:oddHBand="1" w:evenHBand="0" w:firstRowFirstColumn="0" w:firstRowLastColumn="0" w:lastRowFirstColumn="0" w:lastRowLastColumn="0"/>
-            </w:pPr>
-          </w:p>
         </w:tc>
       </w:tr>
     </w:tbl>
@@ -536,14 +551,6 @@
     </w:p>
     <w:p>
       <w:pPr>
-        <w:widowControl w:val="0"/>
-        <w:suppressAutoHyphens/>
-        <w:spacing w:after="0" w:line="240" w:lineRule="auto"/>
-        <w:ind w:left="720"/>
-      </w:pPr>
-    </w:p>
-    <w:p>
-      <w:pPr>
         <w:rPr>
           <w:b/>
           <w:bCs/>
@@ -903,7 +910,7 @@
       <w:headerReference w:type="first" r:id="rId9"/>
       <w:footerReference w:type="first" r:id="rId10"/>
       <w:pgSz w:w="12240" w:h="15840"/>
-      <w:pgMar w:top="1440" w:right="1440" w:bottom="1440" w:left="1440" w:header="720" w:footer="720" w:gutter="0"/>
+      <w:pgMar w:top="1440" w:right="1440" w:bottom="1260" w:left="1440" w:header="720" w:footer="630" w:gutter="0"/>
       <w:cols w:space="720"/>
       <w:titlePg/>
       <w:docGrid w:linePitch="360"/>
@@ -941,7 +948,7 @@
 <w:ftr xmlns:wpc="http://schemas.microsoft.com/office/word/2010/wordprocessingCanvas" xmlns:mc="http://schemas.openxmlformats.org/markup-compatibility/2006" xmlns:o="urn:schemas-microsoft-com:office:office" xmlns:r="http://schemas.openxmlformats.org/officeDocument/2006/relationships" xmlns:m="http://schemas.openxmlformats.org/officeDocument/2006/math" xmlns:v="urn:schemas-microsoft-com:vml" xmlns:wp14="http://schemas.microsoft.com/office/word/2010/wordprocessingDrawing" xmlns:wp="http://schemas.openxmlformats.org/drawingml/2006/wordprocessingDrawing" xmlns:w10="urn:schemas-microsoft-com:office:word" xmlns:w="http://schemas.openxmlformats.org/wordprocessingml/2006/main" xmlns:w14="http://schemas.microsoft.com/office/word/2010/wordml" xmlns:w15="http://schemas.microsoft.com/office/word/2012/wordml" xmlns:wpg="http://schemas.microsoft.com/office/word/2010/wordprocessingGroup" xmlns:wpi="http://schemas.microsoft.com/office/word/2010/wordprocessingInk" xmlns:wne="http://schemas.microsoft.com/office/word/2006/wordml" xmlns:wps="http://schemas.microsoft.com/office/word/2010/wordprocessingShape" mc:Ignorable="w14 w15 wp14">
   <w:sdt>
     <w:sdtPr>
-      <w:id w:val="1589880799"/>
+      <w:id w:val="1987281107"/>
       <w:docPartObj>
         <w:docPartGallery w:val="Page Numbers (Bottom of Page)"/>
         <w:docPartUnique/>
@@ -994,7 +1001,7 @@
 <w:ftr xmlns:wpc="http://schemas.microsoft.com/office/word/2010/wordprocessingCanvas" xmlns:mc="http://schemas.openxmlformats.org/markup-compatibility/2006" xmlns:o="urn:schemas-microsoft-com:office:office" xmlns:r="http://schemas.openxmlformats.org/officeDocument/2006/relationships" xmlns:m="http://schemas.openxmlformats.org/officeDocument/2006/math" xmlns:v="urn:schemas-microsoft-com:vml" xmlns:wp14="http://schemas.microsoft.com/office/word/2010/wordprocessingDrawing" xmlns:wp="http://schemas.openxmlformats.org/drawingml/2006/wordprocessingDrawing" xmlns:w10="urn:schemas-microsoft-com:office:word" xmlns:w="http://schemas.openxmlformats.org/wordprocessingml/2006/main" xmlns:w14="http://schemas.microsoft.com/office/word/2010/wordml" xmlns:w15="http://schemas.microsoft.com/office/word/2012/wordml" xmlns:wpg="http://schemas.microsoft.com/office/word/2010/wordprocessingGroup" xmlns:wpi="http://schemas.microsoft.com/office/word/2010/wordprocessingInk" xmlns:wne="http://schemas.microsoft.com/office/word/2006/wordml" xmlns:wps="http://schemas.microsoft.com/office/word/2010/wordprocessingShape" mc:Ignorable="w14 w15 wp14">
   <w:sdt>
     <w:sdtPr>
-      <w:id w:val="2018341410"/>
+      <w:id w:val="1951048758"/>
       <w:docPartObj>
         <w:docPartGallery w:val="Page Numbers (Bottom of Page)"/>
         <w:docPartUnique/>
@@ -1128,6 +1135,9 @@
         <w:top w:val="single" w:sz="4" w:space="1" w:color="auto"/>
       </w:pBdr>
       <w:jc w:val="center"/>
+      <w:rPr>
+        <w:color w:val="0563C1" w:themeColor="hyperlink"/>
+      </w:rPr>
     </w:pPr>
     <w:hyperlink r:id="rId1" w:history="1">
       <w:r>
@@ -1139,21 +1149,23 @@
       </w:r>
     </w:hyperlink>
     <w:r>
-      <w:t xml:space="preserve"> -</w:t>
+      <w:t xml:space="preserve"> - </w:t>
     </w:r>
     <w:r>
-      <w:t xml:space="preserve"> 509-710-4671</w:t>
+      <w:t>509-710-4671</w:t>
     </w:r>
     <w:r>
-      <w:t xml:space="preserve"> - </w:t>
+      <w:t xml:space="preserve"> </w:t>
+    </w:r>
+    <w:r>
+      <w:t xml:space="preserve">- </w:t>
     </w:r>
     <w:hyperlink r:id="rId2" w:history="1">
       <w:r>
         <w:rPr>
           <w:rStyle w:val="Hyperlink"/>
-          <w:u w:val="none"/>
         </w:rPr>
-        <w:t>chesthighwalls.com</w:t>
+        <w:t>benawalls.com</w:t>
       </w:r>
     </w:hyperlink>
   </w:p>
@@ -2632,6 +2644,54 @@
       <w:spacing w:after="0" w:line="240" w:lineRule="auto"/>
     </w:pPr>
   </w:style>
+  <w:style w:type="paragraph" w:styleId="HTMLPreformatted">
+    <w:name w:val="HTML Preformatted"/>
+    <w:basedOn w:val="Normal"/>
+    <w:link w:val="HTMLPreformattedChar"/>
+    <w:uiPriority w:val="99"/>
+    <w:semiHidden/>
+    <w:unhideWhenUsed/>
+    <w:rsid w:val="00624220"/>
+    <w:pPr>
+      <w:tabs>
+        <w:tab w:val="left" w:pos="916"/>
+        <w:tab w:val="left" w:pos="1832"/>
+        <w:tab w:val="left" w:pos="2748"/>
+        <w:tab w:val="left" w:pos="3664"/>
+        <w:tab w:val="left" w:pos="4580"/>
+        <w:tab w:val="left" w:pos="5496"/>
+        <w:tab w:val="left" w:pos="6412"/>
+        <w:tab w:val="left" w:pos="7328"/>
+        <w:tab w:val="left" w:pos="8244"/>
+        <w:tab w:val="left" w:pos="9160"/>
+        <w:tab w:val="left" w:pos="10076"/>
+        <w:tab w:val="left" w:pos="10992"/>
+        <w:tab w:val="left" w:pos="11908"/>
+        <w:tab w:val="left" w:pos="12824"/>
+        <w:tab w:val="left" w:pos="13740"/>
+        <w:tab w:val="left" w:pos="14656"/>
+      </w:tabs>
+      <w:spacing w:after="0" w:line="240" w:lineRule="auto"/>
+    </w:pPr>
+    <w:rPr>
+      <w:rFonts w:ascii="Courier New" w:eastAsia="Times New Roman" w:hAnsi="Courier New" w:cs="Courier New"/>
+      <w:sz w:val="20"/>
+      <w:szCs w:val="20"/>
+    </w:rPr>
+  </w:style>
+  <w:style w:type="character" w:customStyle="1" w:styleId="HTMLPreformattedChar">
+    <w:name w:val="HTML Preformatted Char"/>
+    <w:basedOn w:val="DefaultParagraphFont"/>
+    <w:link w:val="HTMLPreformatted"/>
+    <w:uiPriority w:val="99"/>
+    <w:semiHidden/>
+    <w:rsid w:val="00624220"/>
+    <w:rPr>
+      <w:rFonts w:ascii="Courier New" w:eastAsia="Times New Roman" w:hAnsi="Courier New" w:cs="Courier New"/>
+      <w:sz w:val="20"/>
+      <w:szCs w:val="20"/>
+    </w:rPr>
+  </w:style>
 </w:styles>
 </file>
 

</xml_diff>